<commit_message>
Added all sql statements
</commit_message>
<xml_diff>
--- a/Phase III.docx
+++ b/Phase III.docx
@@ -545,200 +545,984 @@
       </w:r>
     </w:p>
     <w:p/>
+    <w:p>
+      <w:r>
+        <w:rPr>
+          <w:b/>
+        </w:rPr>
+        <w:t>Make Reservation:</w:t>
+      </w:r>
+    </w:p>
+    <w:p>
+      <w:pPr>
+        <w:pStyle w:val="ListParagraph"/>
+        <w:numPr>
+          <w:ilvl w:val="0"/>
+          <w:numId w:val="9"/>
+        </w:numPr>
+      </w:pPr>
+      <w:r>
+        <w:t>SELECT * FROM Station</w:t>
+      </w:r>
+    </w:p>
+    <w:p>
+      <w:pPr>
+        <w:pStyle w:val="ListParagraph"/>
+        <w:numPr>
+          <w:ilvl w:val="0"/>
+          <w:numId w:val="9"/>
+        </w:numPr>
+      </w:pPr>
+      <w:r>
+        <w:t>Select Total.Train_Number, Total.StartStop, Total.Departure_Time, Total.EndStop, Total.OtherArrival, Total.Duration,</w:t>
+      </w:r>
+      <w:r>
+        <w:t xml:space="preserve"> </w:t>
+      </w:r>
+      <w:r>
+        <w:t>Train_Route.1st_Class_price as FirstClass, Train_Route.2nd_Class_price as SecondClass</w:t>
+      </w:r>
+      <w:r>
+        <w:t xml:space="preserve"> </w:t>
+      </w:r>
+      <w:r>
+        <w:t>From</w:t>
+      </w:r>
+      <w:r>
+        <w:t xml:space="preserve"> </w:t>
+      </w:r>
+      <w:r>
+        <w:t>(SELECT Stop.Train_Number, Stop.Name as StartStop, Stop.Departure_Time, OtherStops.Name as EndStop, OtherStop</w:t>
+      </w:r>
+      <w:r>
+        <w:t xml:space="preserve">s.Arrival_Time as OtherArrival, </w:t>
+      </w:r>
+      <w:r>
+        <w:t>SEC_TO_TIME((SUM(TIME_TO_SEC(OtherStops.Arrival_Time))) - (SUM(TIME_TO_SEC(Stop.Departure_Time)))) as Duration</w:t>
+      </w:r>
+      <w:r>
+        <w:t xml:space="preserve"> </w:t>
+      </w:r>
+      <w:r>
+        <w:t>FROM Stop</w:t>
+      </w:r>
+      <w:r>
+        <w:t xml:space="preserve"> </w:t>
+      </w:r>
+      <w:r>
+        <w:t>Inner Join Stop as OtherStops</w:t>
+      </w:r>
+      <w:r>
+        <w:t xml:space="preserve"> </w:t>
+      </w:r>
+      <w:r>
+        <w:t>On Stop.Train_Number = OtherStops.Train_Number</w:t>
+      </w:r>
+      <w:r>
+        <w:t xml:space="preserve"> </w:t>
+      </w:r>
+      <w:r>
+        <w:t>Where (Stop.Name != OtherStops.Name) AND</w:t>
+      </w:r>
+      <w:r>
+        <w:t xml:space="preserve"> </w:t>
+      </w:r>
+      <w:r>
+        <w:t>(Stop.Name Like '".$startStation ."') AND</w:t>
+      </w:r>
+      <w:r>
+        <w:t xml:space="preserve"> </w:t>
+      </w:r>
+      <w:r>
+        <w:t>(Stop.Departure_Time is not null) AND</w:t>
+      </w:r>
+      <w:r>
+        <w:t xml:space="preserve"> </w:t>
+      </w:r>
+      <w:r>
+        <w:t>(OtherStops.Name Like '". $endStation . "') AND</w:t>
+      </w:r>
+      <w:r>
+        <w:t xml:space="preserve"> </w:t>
+      </w:r>
+      <w:r>
+        <w:t>(OtherStops.Arrival_Time is not null)</w:t>
+      </w:r>
+      <w:r>
+        <w:t xml:space="preserve"> </w:t>
+      </w:r>
+      <w:r>
+        <w:t>Group BY Stop.Train_Number) As Total</w:t>
+      </w:r>
+      <w:r>
+        <w:t xml:space="preserve"> </w:t>
+      </w:r>
+      <w:r>
+        <w:t>Join Train_Route</w:t>
+      </w:r>
+      <w:r>
+        <w:t xml:space="preserve"> </w:t>
+      </w:r>
+      <w:r>
+        <w:t>On Train_Route.Train_Number = Total.Train_Number</w:t>
+      </w:r>
+    </w:p>
+    <w:p>
+      <w:pPr>
+        <w:pStyle w:val="ListParagraph"/>
+        <w:numPr>
+          <w:ilvl w:val="0"/>
+          <w:numId w:val="9"/>
+        </w:numPr>
+      </w:pPr>
+      <w:r>
+        <w:t>SELECT Max(ReservationID) + 1 as Max From Reservation</w:t>
+      </w:r>
+    </w:p>
+    <w:p>
+      <w:pPr>
+        <w:pStyle w:val="ListParagraph"/>
+        <w:numPr>
+          <w:ilvl w:val="0"/>
+          <w:numId w:val="9"/>
+        </w:numPr>
+      </w:pPr>
+      <w:r>
+        <w:t>SELECT Payment_Info.Card_Number as Card FROM `Payment_Info` WHERE Payment_Info.Username Like '".$user."' Limit 1</w:t>
+      </w:r>
+    </w:p>
+    <w:p>
+      <w:pPr>
+        <w:pStyle w:val="ListParagraph"/>
+        <w:numPr>
+          <w:ilvl w:val="0"/>
+          <w:numId w:val="9"/>
+        </w:numPr>
+      </w:pPr>
+      <w:r>
+        <w:t>INSERT INTO `Reservation` (`ReservationID`, `Card_Number`, `Username`, `IsCancelled`, `Price`, `ReserveDate`, `Ca</w:t>
+      </w:r>
+      <w:r>
+        <w:t>ncelDate`) VALUES ('".$maxID."',</w:t>
+      </w:r>
+      <w:r>
+        <w:t xml:space="preserve"> NULL, '".$user."', '0', '0', NOW(), NULL)</w:t>
+      </w:r>
+    </w:p>
+    <w:p>
+      <w:pPr>
+        <w:pStyle w:val="ListParagraph"/>
+        <w:numPr>
+          <w:ilvl w:val="0"/>
+          <w:numId w:val="9"/>
+        </w:numPr>
+      </w:pPr>
+      <w:r>
+        <w:t>INSERT INTO `Reserves` (`ReservationID`, `Train_Number`, `Class`, `Departure_Date`, `Passenger_Name`, `Number_Bags`, `Departs_From`, `Arrives_At`) VALUES ('".$reservationId."', '".$trainNumber."', '".$trainClass."', '".$date."', '".$passengerName."','".$baggage."', '".$departStation."', '".$arriveStation."')</w:t>
+      </w:r>
+    </w:p>
     <w:p/>
     <w:p>
-      <w:r>
-        <w:t>//Make Reservation SQL Statements</w:t>
+      <w:pPr>
+        <w:rPr>
+          <w:b/>
+        </w:rPr>
+      </w:pPr>
+      <w:r>
+        <w:rPr>
+          <w:b/>
+        </w:rPr>
+        <w:t>Payment Info:</w:t>
+      </w:r>
+    </w:p>
+    <w:p>
+      <w:pPr>
+        <w:pStyle w:val="ListParagraph"/>
+        <w:numPr>
+          <w:ilvl w:val="0"/>
+          <w:numId w:val="8"/>
+        </w:numPr>
+      </w:pPr>
+      <w:r>
+        <w:t>SELECT * FROM Payment_Info WHERE Username='" . $user . "'</w:t>
+      </w:r>
+    </w:p>
+    <w:p>
+      <w:pPr>
+        <w:pStyle w:val="ListParagraph"/>
+        <w:numPr>
+          <w:ilvl w:val="0"/>
+          <w:numId w:val="8"/>
+        </w:numPr>
+      </w:pPr>
+      <w:r>
+        <w:t>SELECT * FROM Payment_Info WHERE Card_Number = '" . $cardNumber . "'</w:t>
+      </w:r>
+    </w:p>
+    <w:p>
+      <w:pPr>
+        <w:pStyle w:val="ListParagraph"/>
+        <w:numPr>
+          <w:ilvl w:val="0"/>
+          <w:numId w:val="8"/>
+        </w:numPr>
+      </w:pPr>
+      <w:r>
+        <w:t>INSERT INTO Payment_Info (Card_Number, Username, CVV, Exp_Date, nameOnCard) VALUES ('" . $cardNumber . "','" . $user . "','" . $cardCVV . "','" . $date-&gt;format('Y-m-d H:i:s')  . "','" . $cardName . "')</w:t>
+      </w:r>
+    </w:p>
+    <w:p>
+      <w:pPr>
+        <w:pStyle w:val="ListParagraph"/>
+        <w:numPr>
+          <w:ilvl w:val="0"/>
+          <w:numId w:val="8"/>
+        </w:numPr>
+      </w:pPr>
+      <w:r>
+        <w:t>Select * From(Select Reservation.Card_Number, Max(Reserves.Departure_Date) as LatestDeparture From Reservation</w:t>
+      </w:r>
+      <w:r>
+        <w:t xml:space="preserve"> </w:t>
+      </w:r>
+      <w:r>
+        <w:t>Join Reserves On Reservation.ReservationID = Reserves.ReservationID</w:t>
+      </w:r>
+      <w:r>
+        <w:t xml:space="preserve"> </w:t>
+      </w:r>
+      <w:r>
+        <w:t>Where Reservation.Card_Number = '" . $cardNumber  ."'GROUP By Reservation.ReservationID) Cards</w:t>
+      </w:r>
+      <w:r>
+        <w:t xml:space="preserve"> </w:t>
+      </w:r>
+      <w:r>
+        <w:t>Where Cards.LatestDeparture &gt; NOW()</w:t>
+      </w:r>
+    </w:p>
+    <w:p>
+      <w:pPr>
+        <w:pStyle w:val="ListParagraph"/>
+        <w:numPr>
+          <w:ilvl w:val="0"/>
+          <w:numId w:val="8"/>
+        </w:numPr>
+      </w:pPr>
+      <w:r>
+        <w:t>DELETE FROM Payment_Info WHERE Card_Number='" . $cardNumber . "' AND Username='" . $user . "'</w:t>
       </w:r>
     </w:p>
     <w:p/>
+    <w:p>
+      <w:pPr>
+        <w:rPr>
+          <w:b/>
+        </w:rPr>
+      </w:pPr>
+      <w:r>
+        <w:rPr>
+          <w:b/>
+        </w:rPr>
+        <w:t>Update Reservation:</w:t>
+      </w:r>
+    </w:p>
+    <w:p>
+      <w:pPr>
+        <w:pStyle w:val="ListParagraph"/>
+        <w:numPr>
+          <w:ilvl w:val="0"/>
+          <w:numId w:val="10"/>
+        </w:numPr>
+      </w:pPr>
+      <w:r>
+        <w:t>SELECT * FROM System_Info WHERE Id='1'</w:t>
+      </w:r>
+    </w:p>
+    <w:p>
+      <w:pPr>
+        <w:pStyle w:val="ListParagraph"/>
+        <w:numPr>
+          <w:ilvl w:val="0"/>
+          <w:numId w:val="10"/>
+        </w:numPr>
+      </w:pPr>
+      <w:r>
+        <w:t>SELECT * FROM Reservation WHERE ReservationID='" . $reservationID . "'</w:t>
+      </w:r>
+    </w:p>
+    <w:p>
+      <w:pPr>
+        <w:pStyle w:val="ListParagraph"/>
+        <w:numPr>
+          <w:ilvl w:val="0"/>
+          <w:numId w:val="10"/>
+        </w:numPr>
+      </w:pPr>
+      <w:r>
+        <w:t>SELECT Reserves.Train_Number, Reserves.Departs_From as DepartsFrom, Reserves.Arrives_At as ArrivesAt, Reserves.Class,</w:t>
+      </w:r>
+      <w:r>
+        <w:t xml:space="preserve"> </w:t>
+      </w:r>
+      <w:r>
+        <w:t>Reserves.Number_Bags as Bags, Reserves.Passenger_Name as Passenger, Reserves.Departure_Date FROM Reservation</w:t>
+      </w:r>
+      <w:r>
+        <w:t xml:space="preserve"> </w:t>
+      </w:r>
+      <w:r>
+        <w:t>Join Reserves ON</w:t>
+      </w:r>
+      <w:r>
+        <w:t xml:space="preserve"> </w:t>
+      </w:r>
+      <w:r>
+        <w:t>Reservation.ReservationID  = Reserves.ReservationID</w:t>
+      </w:r>
+      <w:r>
+        <w:t xml:space="preserve"> </w:t>
+      </w:r>
+      <w:r>
+        <w:t>Where Reservation.ReservationID = ".$reservationId."</w:t>
+      </w:r>
+      <w:r>
+        <w:t xml:space="preserve"> </w:t>
+      </w:r>
+      <w:r>
+        <w:t>Order By Reserves.Departure_Date ASC</w:t>
+      </w:r>
+      <w:r>
+        <w:t xml:space="preserve"> </w:t>
+      </w:r>
+      <w:r>
+        <w:t>Select Total.Departure_Time, Total.OtherArrival, Total.Duration</w:t>
+      </w:r>
+      <w:r>
+        <w:t xml:space="preserve"> </w:t>
+      </w:r>
+      <w:r>
+        <w:t>From</w:t>
+      </w:r>
+      <w:r>
+        <w:t xml:space="preserve"> </w:t>
+      </w:r>
+      <w:r>
+        <w:t>(SELECT Stop.Train_Number, Stop.Name as StartStop, Stop.Departure_Time, OtherStops.Name as EndStop, OtherStops.Arrival_Time as OtherArrival, SEC_TO_TIME((SUM(TIME_TO_SEC(OtherStops.Arrival_Time))) - (SUM(TIME_TO_SEC(Stop.Departure_Time)))) as Duration</w:t>
+      </w:r>
+      <w:r>
+        <w:t xml:space="preserve"> </w:t>
+      </w:r>
+      <w:r>
+        <w:t>FROM Stop</w:t>
+      </w:r>
+      <w:r>
+        <w:t xml:space="preserve"> </w:t>
+      </w:r>
+      <w:r>
+        <w:t>Inner Join Stop as OtherStops</w:t>
+      </w:r>
+      <w:r>
+        <w:t xml:space="preserve"> </w:t>
+      </w:r>
+      <w:r>
+        <w:t>On Stop.Train_Number = OtherStops.Train_Number</w:t>
+      </w:r>
+      <w:r>
+        <w:t xml:space="preserve"> </w:t>
+      </w:r>
+      <w:r>
+        <w:t>Where (Stop.Train_Number = ".$trainNumber.") AND</w:t>
+      </w:r>
+      <w:r>
+        <w:t xml:space="preserve"> </w:t>
+      </w:r>
+      <w:r>
+        <w:t>(Stop.Name != OtherStops.Name) AND</w:t>
+      </w:r>
+      <w:r>
+        <w:t xml:space="preserve"> </w:t>
+      </w:r>
+      <w:r>
+        <w:t>(Stop.Name Like '".$startStation ."') AND</w:t>
+      </w:r>
+      <w:r>
+        <w:t xml:space="preserve"> </w:t>
+      </w:r>
+      <w:r>
+        <w:t>(Stop.Departure_Time is not null) AND</w:t>
+      </w:r>
+      <w:r>
+        <w:t xml:space="preserve"> </w:t>
+      </w:r>
+      <w:r>
+        <w:t>(OtherStops.Name Like '". $endStation . "') AND</w:t>
+      </w:r>
+      <w:r>
+        <w:t xml:space="preserve"> </w:t>
+      </w:r>
+      <w:r>
+        <w:t>(OtherStops.Arrival_Time is not null)</w:t>
+      </w:r>
+      <w:r>
+        <w:t xml:space="preserve"> </w:t>
+      </w:r>
+      <w:r>
+        <w:t>Group BY Stop.Train_Number) As Total</w:t>
+      </w:r>
+      <w:r>
+        <w:t xml:space="preserve"> </w:t>
+      </w:r>
+      <w:r>
+        <w:t>Join Train_Route</w:t>
+      </w:r>
+      <w:r>
+        <w:t xml:space="preserve"> </w:t>
+      </w:r>
+      <w:r>
+        <w:t>On Train_Route.Train_Number = Total.Train_Number</w:t>
+      </w:r>
+    </w:p>
+    <w:p>
+      <w:pPr>
+        <w:pStyle w:val="ListParagraph"/>
+        <w:numPr>
+          <w:ilvl w:val="0"/>
+          <w:numId w:val="10"/>
+        </w:numPr>
+      </w:pPr>
+      <w:r>
+        <w:t>Select DISTINCT Train_Route.".$classText." As Cost From Stop JOIN</w:t>
+      </w:r>
+      <w:r>
+        <w:t xml:space="preserve"> </w:t>
+      </w:r>
+      <w:r>
+        <w:t>Train_Route ON</w:t>
+      </w:r>
+      <w:r>
+        <w:t xml:space="preserve"> </w:t>
+      </w:r>
+      <w:r>
+        <w:t>Stop.Train_Number = Train_Route.Train_Number</w:t>
+      </w:r>
+      <w:r>
+        <w:t xml:space="preserve"> </w:t>
+      </w:r>
+      <w:r>
+        <w:t>WHere Stop.Train_Number = ".$trainNumber)-&gt;fetch_assoc()['Cost']</w:t>
+      </w:r>
+    </w:p>
+    <w:p>
+      <w:pPr>
+        <w:pStyle w:val="ListParagraph"/>
+        <w:numPr>
+          <w:ilvl w:val="0"/>
+          <w:numId w:val="10"/>
+        </w:numPr>
+      </w:pPr>
+      <w:r>
+        <w:t>Select isStudent From User Where Username Like '".$user."'")-&gt;fetch_assoc()['isStudent']</w:t>
+      </w:r>
+    </w:p>
+    <w:p>
+      <w:pPr>
+        <w:pStyle w:val="ListParagraph"/>
+        <w:numPr>
+          <w:ilvl w:val="0"/>
+          <w:numId w:val="10"/>
+        </w:numPr>
+      </w:pPr>
+      <w:r>
+        <w:t>Select Card_Number as Card From Payment_Info Where Username Like '".$user."'</w:t>
+      </w:r>
+    </w:p>
+    <w:p>
+      <w:pPr>
+        <w:pStyle w:val="ListParagraph"/>
+        <w:numPr>
+          <w:ilvl w:val="0"/>
+          <w:numId w:val="10"/>
+        </w:numPr>
+      </w:pPr>
+      <w:r>
+        <w:t>UPDATE `Reservation` SET `Price` = '".$totalCost."' WHERE `Reservation`.`ReservationID` = ".$reservationId</w:t>
+      </w:r>
+    </w:p>
+    <w:p>
+      <w:pPr>
+        <w:pStyle w:val="ListParagraph"/>
+        <w:numPr>
+          <w:ilvl w:val="0"/>
+          <w:numId w:val="10"/>
+        </w:numPr>
+      </w:pPr>
+      <w:r>
+        <w:t>UPDATE `Reserves` SET `Departure_Date` = '". $newDate ."' WHERE `Reserves`.`ReservationID`='". $reservationID ."' AND `Reserves`.`Train_Number`='". $trainNumber ."'</w:t>
+      </w:r>
+    </w:p>
+    <w:p>
+      <w:pPr>
+        <w:pStyle w:val="ListParagraph"/>
+        <w:numPr>
+          <w:ilvl w:val="0"/>
+          <w:numId w:val="10"/>
+        </w:numPr>
+      </w:pPr>
+      <w:r>
+        <w:t>DELETE FROM `Reserves` WHERE `Reserves`.`ReservationID` = ".$reservationId." AND `Reserves`.`Train_Number` = ".$trainNumber</w:t>
+      </w:r>
+    </w:p>
+    <w:p>
+      <w:pPr>
+        <w:pStyle w:val="ListParagraph"/>
+        <w:numPr>
+          <w:ilvl w:val="0"/>
+          <w:numId w:val="10"/>
+        </w:numPr>
+      </w:pPr>
+      <w:r>
+        <w:t>UPDATE `Reservation` SET `Card_Number` = '".$cardNumber."' WHERE `Reservation`.`ReservationID` = ".$reservation</w:t>
+      </w:r>
+    </w:p>
+    <w:p>
+      <w:pPr>
+        <w:rPr>
+          <w:b/>
+        </w:rPr>
+      </w:pPr>
+    </w:p>
+    <w:p>
+      <w:pPr>
+        <w:rPr>
+          <w:b/>
+        </w:rPr>
+      </w:pPr>
+      <w:r>
+        <w:rPr>
+          <w:b/>
+        </w:rPr>
+        <w:t>Cancel Reservation:</w:t>
+      </w:r>
+    </w:p>
+    <w:p>
+      <w:pPr>
+        <w:pStyle w:val="ListParagraph"/>
+        <w:numPr>
+          <w:ilvl w:val="0"/>
+          <w:numId w:val="11"/>
+        </w:numPr>
+      </w:pPr>
+      <w:r>
+        <w:t>Select * From(Select Min(Reserves.Depar</w:t>
+      </w:r>
+      <w:r>
+        <w:t xml:space="preserve">ture_Date) as EarliestDeparture </w:t>
+      </w:r>
+      <w:r>
+        <w:t>From Reservation</w:t>
+      </w:r>
+      <w:r>
+        <w:t xml:space="preserve"> </w:t>
+      </w:r>
+      <w:r>
+        <w:t>Join Reserves</w:t>
+      </w:r>
+      <w:r>
+        <w:t xml:space="preserve"> </w:t>
+      </w:r>
+      <w:r>
+        <w:t>On Reservation.ReservationID = Reserves.ReservationID</w:t>
+      </w:r>
+      <w:r>
+        <w:t xml:space="preserve"> </w:t>
+      </w:r>
+      <w:r>
+        <w:t>Where Reservation.ReservationID = ".$reservationId." AND Reservation.IsCancelled = 0 AND Reservation.Username = '".$user."') T</w:t>
+      </w:r>
+      <w:r>
+        <w:t xml:space="preserve"> </w:t>
+      </w:r>
+      <w:r>
+        <w:t>Where DATE_SUB(T.EarliestDeparture, INTERVAL 1 DAY) &gt;= NOW()</w:t>
+      </w:r>
+    </w:p>
+    <w:p>
+      <w:pPr>
+        <w:pStyle w:val="ListParagraph"/>
+        <w:numPr>
+          <w:ilvl w:val="0"/>
+          <w:numId w:val="11"/>
+        </w:numPr>
+      </w:pPr>
+      <w:r>
+        <w:t>SELECT Reserves.Train_Number, Reserves.Departs_From as DepartsFrom, Reserves.Arrives_At as ArrivesAt, Reserves.Class,</w:t>
+      </w:r>
+      <w:r>
+        <w:t xml:space="preserve"> </w:t>
+      </w:r>
+      <w:r>
+        <w:t>Reserves.Number_Bags as Bags, Reserves.Passenger_Name as Passenger, Reserves.Departure_Date FROM Reservation</w:t>
+      </w:r>
+      <w:r>
+        <w:t xml:space="preserve"> </w:t>
+      </w:r>
+      <w:r>
+        <w:t>Join Reserves ON</w:t>
+      </w:r>
+      <w:r>
+        <w:t xml:space="preserve"> </w:t>
+      </w:r>
+      <w:r>
+        <w:t>Reservation.ReservationID  = Reserves.ReservationID</w:t>
+      </w:r>
+      <w:r>
+        <w:t xml:space="preserve"> </w:t>
+      </w:r>
+      <w:r>
+        <w:t>Where Reservation.ReservationID = ".$reservationId."</w:t>
+      </w:r>
+      <w:r>
+        <w:t xml:space="preserve"> </w:t>
+      </w:r>
+      <w:r>
+        <w:t>Order By Reserves.Departure_Date ASC</w:t>
+      </w:r>
+    </w:p>
+    <w:p>
+      <w:pPr>
+        <w:pStyle w:val="ListParagraph"/>
+        <w:numPr>
+          <w:ilvl w:val="0"/>
+          <w:numId w:val="11"/>
+        </w:numPr>
+      </w:pPr>
+      <w:r>
+        <w:t>Select Total.Departure_Time, Total.OtherArrival, Total.Duration</w:t>
+      </w:r>
+      <w:r>
+        <w:t xml:space="preserve"> </w:t>
+      </w:r>
+      <w:r>
+        <w:t>From</w:t>
+      </w:r>
+      <w:r>
+        <w:t xml:space="preserve"> </w:t>
+      </w:r>
+      <w:r>
+        <w:t>(SELECT Stop.Train_Number, Stop.Name as StartStop, Stop.Departure_Time, OtherStops.Name as EndStop, OtherStops.Arrival_Time as OtherArrival, SEC_TO_TIME((SUM(TIME_TO_SEC(OtherStops.Arrival_Time))) - (SUM(TIME_TO_SEC(Stop.Departure_Time)))) as Duration</w:t>
+      </w:r>
+      <w:r>
+        <w:t xml:space="preserve"> </w:t>
+      </w:r>
+      <w:r>
+        <w:t>FROM Stop</w:t>
+      </w:r>
+      <w:r>
+        <w:t xml:space="preserve"> </w:t>
+      </w:r>
+      <w:r>
+        <w:t>Inner Join Stop as OtherStops</w:t>
+      </w:r>
+      <w:r>
+        <w:t xml:space="preserve"> </w:t>
+      </w:r>
+      <w:r>
+        <w:t>On Stop.Train_Number Like OtherStops.Train_Number</w:t>
+      </w:r>
+      <w:r>
+        <w:t xml:space="preserve"> </w:t>
+      </w:r>
+      <w:r>
+        <w:t>Where (Stop.Train_Number = '".$trainNumber."') AND</w:t>
+      </w:r>
+      <w:r>
+        <w:t xml:space="preserve"> </w:t>
+      </w:r>
+      <w:r>
+        <w:t>(Stop.Name != OtherStops.Name) AND</w:t>
+      </w:r>
+      <w:r>
+        <w:t xml:space="preserve"> </w:t>
+      </w:r>
+      <w:r>
+        <w:t>(Stop.Name = '".$startStation ."') AND</w:t>
+      </w:r>
+      <w:r>
+        <w:t xml:space="preserve"> </w:t>
+      </w:r>
+      <w:r>
+        <w:t>(Stop.Departure_Time is not null) AND</w:t>
+      </w:r>
+      <w:r>
+        <w:t xml:space="preserve"> </w:t>
+      </w:r>
+      <w:r>
+        <w:t>(OtherStops.Name = '". $endStation . "') AND</w:t>
+      </w:r>
+      <w:r>
+        <w:t xml:space="preserve"> </w:t>
+      </w:r>
+      <w:r>
+        <w:t>(OtherStops.Arrival_Time is not null)</w:t>
+      </w:r>
+      <w:r>
+        <w:t xml:space="preserve"> </w:t>
+      </w:r>
+      <w:r>
+        <w:t>Group BY Stop.Train_Number) As Total</w:t>
+      </w:r>
+      <w:r>
+        <w:t xml:space="preserve"> </w:t>
+      </w:r>
+      <w:r>
+        <w:t>Join Train_Route</w:t>
+      </w:r>
+      <w:r>
+        <w:t xml:space="preserve"> </w:t>
+      </w:r>
+      <w:r>
+        <w:t>On Train_Route.Train_Number = Total.Train_Number</w:t>
+      </w:r>
+    </w:p>
+    <w:p>
+      <w:pPr>
+        <w:pStyle w:val="ListParagraph"/>
+        <w:numPr>
+          <w:ilvl w:val="0"/>
+          <w:numId w:val="11"/>
+        </w:numPr>
+      </w:pPr>
+      <w:r>
+        <w:t>Select DISTINCT Train_Route.".$classText." As Cost From Stop JOIN</w:t>
+      </w:r>
+      <w:r>
+        <w:t xml:space="preserve"> </w:t>
+      </w:r>
+      <w:r>
+        <w:t>Train_Route ON</w:t>
+      </w:r>
+      <w:r>
+        <w:t xml:space="preserve"> </w:t>
+      </w:r>
+      <w:r>
+        <w:t>Stop.Train_Number Like Train_Route.Train_Number</w:t>
+      </w:r>
+      <w:r>
+        <w:t xml:space="preserve"> </w:t>
+      </w:r>
+      <w:r>
+        <w:t>WHere Stop.Train_Number Like '".$trainNumber."'")-&gt;fetch_assoc()['Cost']</w:t>
+      </w:r>
+    </w:p>
+    <w:p>
+      <w:pPr>
+        <w:pStyle w:val="ListParagraph"/>
+        <w:numPr>
+          <w:ilvl w:val="0"/>
+          <w:numId w:val="11"/>
+        </w:numPr>
+      </w:pPr>
+      <w:r>
+        <w:t>Select isStudent From User Where Username Like '".$user."'")-&gt;fetch_assoc()['isStudent']</w:t>
+      </w:r>
+    </w:p>
+    <w:p>
+      <w:pPr>
+        <w:pStyle w:val="ListParagraph"/>
+        <w:numPr>
+          <w:ilvl w:val="0"/>
+          <w:numId w:val="11"/>
+        </w:numPr>
+      </w:pPr>
+      <w:r>
+        <w:t>Select Date(NOW()) as Date")-&gt;fetch_assoc()['Date']</w:t>
+      </w:r>
+    </w:p>
+    <w:p>
+      <w:pPr>
+        <w:pStyle w:val="ListParagraph"/>
+        <w:numPr>
+          <w:ilvl w:val="0"/>
+          <w:numId w:val="11"/>
+        </w:numPr>
+      </w:pPr>
+      <w:r>
+        <w:t>Select DATEDIFF('".$date."', Date(now())) as Difference")-&gt;fetch_assoc()['Difference']</w:t>
+      </w:r>
+    </w:p>
+    <w:p>
+      <w:pPr>
+        <w:pStyle w:val="ListParagraph"/>
+        <w:numPr>
+          <w:ilvl w:val="0"/>
+          <w:numId w:val="11"/>
+        </w:numPr>
+      </w:pPr>
+      <w:r>
+        <w:t>UPDATE `Reservation` SET `IsCancelled` = '1', `Price` = '".$price."', `CancelDate` = '".$cancelDate."' WHERE `Reservation`.`ReservationID` = ".$reservationId</w:t>
+      </w:r>
+    </w:p>
+    <w:p>
+      <w:pPr>
+        <w:pStyle w:val="ListParagraph"/>
+        <w:numPr>
+          <w:ilvl w:val="0"/>
+          <w:numId w:val="11"/>
+        </w:numPr>
+      </w:pPr>
+      <w:r>
+        <w:t>DELETE FROM `Reserves` WHERE `Reserves`.`ReservationID` = ".$reservationId</w:t>
+      </w:r>
+    </w:p>
     <w:p/>
+    <w:p>
+      <w:r>
+        <w:rPr>
+          <w:b/>
+        </w:rPr>
+        <w:t>View Review:</w:t>
+      </w:r>
+    </w:p>
+    <w:p>
+      <w:pPr>
+        <w:pStyle w:val="ListParagraph"/>
+        <w:numPr>
+          <w:ilvl w:val="0"/>
+          <w:numId w:val="4"/>
+        </w:numPr>
+      </w:pPr>
+      <w:r>
+        <w:t>SELECT * FROM Train_Route WHERE Train_Number='" . $trainNumber . "'</w:t>
+      </w:r>
+    </w:p>
+    <w:p>
+      <w:pPr>
+        <w:pStyle w:val="ListParagraph"/>
+        <w:numPr>
+          <w:ilvl w:val="0"/>
+          <w:numId w:val="4"/>
+        </w:numPr>
+      </w:pPr>
+      <w:r>
+        <w:t>SELECT Review.Rating, Review.Comment FROM Review WHERE Train_Number = '" . $trainNumber . "'</w:t>
+      </w:r>
+    </w:p>
     <w:p/>
+    <w:p>
+      <w:pPr>
+        <w:rPr>
+          <w:b/>
+        </w:rPr>
+      </w:pPr>
+      <w:r>
+        <w:rPr>
+          <w:b/>
+        </w:rPr>
+        <w:t>Give Review:</w:t>
+      </w:r>
+    </w:p>
+    <w:p>
+      <w:pPr>
+        <w:pStyle w:val="ListParagraph"/>
+        <w:numPr>
+          <w:ilvl w:val="0"/>
+          <w:numId w:val="5"/>
+        </w:numPr>
+      </w:pPr>
+      <w:r>
+        <w:t>SELECT * FROM Train_Route WHERE Train_Number='" . $trainNumber . "'</w:t>
+      </w:r>
+    </w:p>
+    <w:p>
+      <w:pPr>
+        <w:pStyle w:val="ListParagraph"/>
+        <w:numPr>
+          <w:ilvl w:val="0"/>
+          <w:numId w:val="5"/>
+        </w:numPr>
+      </w:pPr>
+      <w:r>
+        <w:t>SELECT Max(Review.ReviewID) as MaxID FROM Review</w:t>
+      </w:r>
+    </w:p>
+    <w:p>
+      <w:pPr>
+        <w:pStyle w:val="ListParagraph"/>
+        <w:numPr>
+          <w:ilvl w:val="0"/>
+          <w:numId w:val="5"/>
+        </w:numPr>
+      </w:pPr>
+      <w:r>
+        <w:t>INSERT INTO Review (ReviewID, Username, Train_Number, Comment, Rating, ReviewDate) VALUES ('" . $new_id . "','". $username . "','" . $trainNumber . "', '" . $comment . "', '" . $rating . "', '" . $review_date . "')</w:t>
+      </w:r>
+    </w:p>
     <w:p/>
     <w:p>
       <w:pPr>
         <w:rPr>
           <w:b/>
+          <w:u w:val="single"/>
         </w:rPr>
       </w:pPr>
       <w:r>
         <w:rPr>
           <w:b/>
-        </w:rPr>
-        <w:t>Payment Info:</w:t>
-      </w:r>
-    </w:p>
-    <w:p>
-      <w:pPr>
-        <w:pStyle w:val="ListParagraph"/>
-        <w:numPr>
-          <w:ilvl w:val="0"/>
-          <w:numId w:val="7"/>
-        </w:numPr>
-      </w:pPr>
-      <w:r>
-        <w:t>SELECT * FROM Payment_Info WHERE Username='" . $user . "'</w:t>
-      </w:r>
-    </w:p>
-    <w:p>
-      <w:pPr>
-        <w:pStyle w:val="ListParagraph"/>
-        <w:numPr>
-          <w:ilvl w:val="0"/>
-          <w:numId w:val="7"/>
-        </w:numPr>
-      </w:pPr>
-      <w:r>
-        <w:t>INSERT INTO Payment_Info (Card_Number, Username, CVV, Exp_Date, nameOnCard) VALUES ('" . $cardNumber . "','" . $user . "','" . $cardCVV . "','" . $date-&gt;format('Y-m-d H:i:s') . "','" . $cardName . "')</w:t>
-      </w:r>
-    </w:p>
-    <w:p>
-      <w:pPr>
-        <w:pStyle w:val="ListParagraph"/>
-        <w:numPr>
-          <w:ilvl w:val="0"/>
-          <w:numId w:val="7"/>
-        </w:numPr>
-      </w:pPr>
-      <w:r>
-        <w:t>SELECT * FROM Reservation WHERE Card_Number='" . $cardNumber . "' AND Username='" . $user . "'</w:t>
-      </w:r>
-    </w:p>
-    <w:p>
-      <w:pPr>
-        <w:pStyle w:val="ListParagraph"/>
-        <w:numPr>
-          <w:ilvl w:val="0"/>
-          <w:numId w:val="7"/>
-        </w:numPr>
-      </w:pPr>
-      <w:r>
-        <w:t>DELETE FROM Payment_Info WHERE Card_Number='" . $cardNumber . "' AND Username='" . $user . "'</w:t>
-      </w:r>
-    </w:p>
-    <w:p/>
-    <w:p/>
-    <w:p/>
-    <w:p>
-      <w:r>
-        <w:t>//Update and Cancel Reservation SQL Statements</w:t>
-      </w:r>
-    </w:p>
-    <w:p/>
-    <w:p/>
-    <w:p>
+          <w:u w:val="single"/>
+        </w:rPr>
+        <w:t>MANAGER:</w:t>
+      </w:r>
+    </w:p>
+    <w:p>
+      <w:pPr>
+        <w:rPr>
+          <w:b/>
+        </w:rPr>
+      </w:pPr>
+      <w:r>
+        <w:rPr>
+          <w:b/>
+        </w:rPr>
+        <w:t>View Revenue Report:</w:t>
+      </w:r>
+    </w:p>
+    <w:p>
+      <w:pPr>
+        <w:pStyle w:val="ListParagraph"/>
+        <w:numPr>
+          <w:ilvl w:val="0"/>
+          <w:numId w:val="6"/>
+        </w:numPr>
+      </w:pPr>
+      <w:r>
+        <w:t>Select Month(EarliestMonth) as Months, Sum(Price) From ( SELECT Reservation.ReservationID, Reservation.Username, Reservation.Price, Min(Reserves.Departure_Date) as EarliestMonth</w:t>
+      </w:r>
+      <w:r>
+        <w:tab/>
+        <w:t>FROM `Reservation` Join Reserves ON</w:t>
+      </w:r>
+      <w:r>
+        <w:tab/>
+        <w:t>Reservation.ReservationID = Reserves.ReservationID GROUP BY Reservation.ReservationID )Prices GROUP By Month(EarliestMonth)</w:t>
+      </w:r>
+    </w:p>
+    <w:p>
+      <w:pPr>
+        <w:pStyle w:val="ListParagraph"/>
+      </w:pPr>
       <w:bookmarkStart w:id="0" w:name="_GoBack"/>
       <w:bookmarkEnd w:id="0"/>
     </w:p>
     <w:p>
+      <w:pPr>
+        <w:ind w:left="360"/>
+      </w:pPr>
       <w:r>
         <w:rPr>
           <w:b/>
         </w:rPr>
-        <w:t>View Review:</w:t>
-      </w:r>
-    </w:p>
-    <w:p>
-      <w:pPr>
-        <w:pStyle w:val="ListParagraph"/>
-        <w:numPr>
-          <w:ilvl w:val="0"/>
-          <w:numId w:val="4"/>
-        </w:numPr>
-      </w:pPr>
-      <w:r>
-        <w:t>SELECT * FROM Train_Route WHERE Train_Number='" . $trainNumber . "'</w:t>
-      </w:r>
-    </w:p>
-    <w:p>
-      <w:pPr>
-        <w:pStyle w:val="ListParagraph"/>
-        <w:numPr>
-          <w:ilvl w:val="0"/>
-          <w:numId w:val="4"/>
-        </w:numPr>
-      </w:pPr>
-      <w:r>
-        <w:t>SELECT Review.Rating, Review.Comment FROM Review WHERE Train_Number = '" . $trainNumber . "'</w:t>
-      </w:r>
-    </w:p>
-    <w:p/>
-    <w:p>
-      <w:pPr>
-        <w:rPr>
-          <w:b/>
-        </w:rPr>
-      </w:pPr>
-      <w:r>
-        <w:rPr>
-          <w:b/>
-        </w:rPr>
-        <w:t>Give Review:</w:t>
-      </w:r>
-    </w:p>
-    <w:p>
-      <w:pPr>
-        <w:pStyle w:val="ListParagraph"/>
-        <w:numPr>
-          <w:ilvl w:val="0"/>
-          <w:numId w:val="5"/>
-        </w:numPr>
-      </w:pPr>
-      <w:r>
-        <w:t>SELECT * FROM Train_Route WHERE Train_Number='" . $trainNumber . "'</w:t>
-      </w:r>
-    </w:p>
-    <w:p>
-      <w:pPr>
-        <w:pStyle w:val="ListParagraph"/>
-        <w:numPr>
-          <w:ilvl w:val="0"/>
-          <w:numId w:val="5"/>
-        </w:numPr>
-      </w:pPr>
-      <w:r>
-        <w:t>SELECT Max(Review.ReviewID) as MaxID FROM Review</w:t>
-      </w:r>
-    </w:p>
-    <w:p>
-      <w:pPr>
-        <w:pStyle w:val="ListParagraph"/>
-        <w:numPr>
-          <w:ilvl w:val="0"/>
-          <w:numId w:val="5"/>
-        </w:numPr>
-      </w:pPr>
-      <w:r>
-        <w:t>INSERT INTO Review (ReviewID, Username, Train_Number, Comment, Rating, ReviewDate) VALUES ('" . $new_id . "','". $username . "','" . $trainNumber . "', '" . $comment . "', '" . $rating . "', '" . $review_date . "')</w:t>
-      </w:r>
-    </w:p>
-    <w:p/>
-    <w:p>
-      <w:pPr>
-        <w:rPr>
-          <w:b/>
-          <w:u w:val="single"/>
-        </w:rPr>
-      </w:pPr>
-      <w:r>
-        <w:rPr>
-          <w:b/>
-          <w:u w:val="single"/>
-        </w:rPr>
-        <w:t>MANAGER:</w:t>
-      </w:r>
-    </w:p>
-    <w:p>
-      <w:pPr>
-        <w:rPr>
-          <w:b/>
-        </w:rPr>
-      </w:pPr>
-      <w:r>
-        <w:rPr>
-          <w:b/>
-        </w:rPr>
-        <w:t>View Revenue Report:</w:t>
+        <w:t>Popular Route:</w:t>
       </w:r>
     </w:p>
     <w:p>
@@ -750,194 +1534,7 @@
         </w:numPr>
       </w:pPr>
       <w:r>
-        <w:t>Select Month(EarliestMonth) as Months, Sum(Price) From ( SELECT Reservation.ReservationID, Reservation.Username, Reservation.Price, Min(Reserves.Departure_Date) as EarliestMonth</w:t>
-      </w:r>
-      <w:r>
-        <w:tab/>
-        <w:t>FROM `Reservation` Join Reserves ON</w:t>
-      </w:r>
-      <w:r>
-        <w:tab/>
-        <w:t>Reservation.ReservationID = Reserves.ReservationID GROUP BY Reservation.ReservationID )Prices GROUP By Month(EarliestMonth)</w:t>
-      </w:r>
-    </w:p>
-    <w:p>
-      <w:pPr>
-        <w:ind w:left="360"/>
-      </w:pPr>
-      <w:r>
-        <w:rPr>
-          <w:b/>
-        </w:rPr>
-        <w:t>Popular Route:</w:t>
-      </w:r>
-    </w:p>
-    <w:p>
-      <w:pPr>
-        <w:pStyle w:val="ListParagraph"/>
-        <w:numPr>
-          <w:ilvl w:val="0"/>
-          <w:numId w:val="6"/>
-        </w:numPr>
-      </w:pPr>
-      <w:r>
-        <w:t>(Select MONTHNAME(STR_TO_DATE(Month(Reserves.Departure_Date), '%m')) as Months, Reserves.Train_Number, COUNT(DISTINCT Reserves.ReservationID, Res</w:t>
-      </w:r>
-      <w:r>
-        <w:t xml:space="preserve">erves.ReservationID) as Counts, </w:t>
-      </w:r>
-      <w:r>
-        <w:t>Month(Reserves.Departure_Date) as Month</w:t>
-      </w:r>
-      <w:r>
-        <w:t xml:space="preserve"> </w:t>
-      </w:r>
-      <w:r>
-        <w:t>From Reserves</w:t>
-      </w:r>
-      <w:r>
-        <w:t xml:space="preserve"> </w:t>
-      </w:r>
-      <w:r>
-        <w:t>Join Reservation on Reservation.ReservationID = Reserves.ReservationID</w:t>
-      </w:r>
-      <w:r>
-        <w:t xml:space="preserve"> </w:t>
-      </w:r>
-      <w:r>
-        <w:t>WHERE Reservation.IsCancelled = 0 and Month(Reserves.Departure_Date) = Month(Now())</w:t>
-      </w:r>
-      <w:r>
-        <w:t xml:space="preserve"> </w:t>
-      </w:r>
-      <w:r>
-        <w:t>Group By Reserves.Train_Number, Month</w:t>
-      </w:r>
-      <w:r>
-        <w:t xml:space="preserve"> </w:t>
-      </w:r>
-      <w:r>
-        <w:t>Order By Month Asc, Counts desc</w:t>
-      </w:r>
-      <w:r>
-        <w:t xml:space="preserve"> </w:t>
-      </w:r>
-      <w:r>
-        <w:t>Limit 3)</w:t>
-      </w:r>
-      <w:r>
-        <w:t xml:space="preserve"> </w:t>
-      </w:r>
-      <w:r>
-        <w:t>UNION ALL</w:t>
-      </w:r>
-      <w:r>
-        <w:t xml:space="preserve"> </w:t>
-      </w:r>
-      <w:r>
-        <w:t xml:space="preserve">(Select MONTHNAME(STR_TO_DATE(Month(Reserves.Departure_Date), '%m')) as Months, Reserves.Train_Number, COUNT(DISTINCT Reserves.ReservationID, Reserves.ReservationID) as Counts, </w:t>
-      </w:r>
-      <w:r>
-        <w:t xml:space="preserve"> </w:t>
-      </w:r>
-      <w:r>
-        <w:t>Month(Reserves.Departure_Date) as Month</w:t>
-      </w:r>
-      <w:r>
-        <w:t xml:space="preserve"> </w:t>
-      </w:r>
-      <w:r>
-        <w:t>From Reserves</w:t>
-      </w:r>
-      <w:r>
-        <w:t xml:space="preserve"> </w:t>
-      </w:r>
-      <w:r>
-        <w:t>Join Reservation on Reservation.ReservationID = Reserves.ReservationID</w:t>
-      </w:r>
-      <w:r>
-        <w:t xml:space="preserve"> </w:t>
-      </w:r>
-      <w:r>
-        <w:t>WHERE Reservation.IsCancelled = 0 and Month(Reserves.Departure_Date) = (Month(Now()) - 1)</w:t>
-      </w:r>
-      <w:r>
-        <w:t xml:space="preserve"> </w:t>
-      </w:r>
-      <w:r>
-        <w:t>Group By Reserves.Train_Number, Month</w:t>
-      </w:r>
-      <w:r>
-        <w:t xml:space="preserve"> </w:t>
-      </w:r>
-      <w:r>
-        <w:t>Order By Month Asc, Counts desc</w:t>
-      </w:r>
-      <w:r>
-        <w:t xml:space="preserve"> </w:t>
-      </w:r>
-      <w:r>
-        <w:t>Limit 3)</w:t>
-      </w:r>
-      <w:r>
-        <w:t xml:space="preserve"> </w:t>
-      </w:r>
-      <w:r>
-        <w:t>UNION ALL</w:t>
-      </w:r>
-      <w:r>
-        <w:t xml:space="preserve"> </w:t>
-      </w:r>
-      <w:r>
-        <w:t xml:space="preserve">(Select MONTHNAME(STR_TO_DATE(Month(Reserves.Departure_Date), '%m')) as Months, Reserves.Train_Number, COUNT(DISTINCT Reserves.ReservationID, Reserves.ReservationID) as Counts, </w:t>
-      </w:r>
-      <w:r>
-        <w:t xml:space="preserve"> </w:t>
-      </w:r>
-      <w:r>
-        <w:t>Month(Reserves.Departure_Date) as Month</w:t>
-      </w:r>
-      <w:r>
-        <w:t xml:space="preserve"> </w:t>
-      </w:r>
-      <w:r>
-        <w:t>From Reserves</w:t>
-      </w:r>
-      <w:r>
-        <w:t xml:space="preserve"> </w:t>
-      </w:r>
-      <w:r>
-        <w:t>Join Reservation on Reservation.ReservationID = Reserves.ReservationID</w:t>
-      </w:r>
-      <w:r>
-        <w:t xml:space="preserve"> </w:t>
-      </w:r>
-      <w:r>
-        <w:t>WHERE Reservation.IsCancelled = 0 and Month(Reserves.Departure_Date) = (Month(Now()) - 2)</w:t>
-      </w:r>
-      <w:r>
-        <w:t xml:space="preserve"> </w:t>
-      </w:r>
-      <w:r>
-        <w:t>Group By Reserves.Train_Number, Month</w:t>
-      </w:r>
-      <w:r>
-        <w:t xml:space="preserve"> </w:t>
-      </w:r>
-      <w:r>
-        <w:t>Order By Month Asc, Counts desc</w:t>
-      </w:r>
-      <w:r>
-        <w:t xml:space="preserve"> </w:t>
-      </w:r>
-      <w:r>
-        <w:t>Limit 3)</w:t>
-      </w:r>
-      <w:r>
-        <w:t xml:space="preserve"> </w:t>
-      </w:r>
-      <w:r>
-        <w:t>Order By Month Asc, Counts desc</w:t>
+        <w:t>(Select MONTHNAME(STR_TO_DATE(Month(Reserves.Departure_Date), '%m')) as Months, Reserves.Train_Number, COUNT(DISTINCT Reserves.ReservationID, Reserves.ReservationID) as Counts, Month(Reserves.Departure_Date) as Month From Reserves Join Reservation on Reservation.ReservationID = Reserves.ReservationID WHERE Reservation.IsCancelled = 0 and Month(Reserves.Departure_Date) = Month(Now()) Group By Reserves.Train_Number, Month Order By Month Asc, Counts desc Limit 3) UNION ALL (Select MONTHNAME(STR_TO_DATE(Month(Reserves.Departure_Date), '%m')) as Months, Reserves.Train_Number, COUNT(DISTINCT Reserves.ReservationID, Reserves.ReservationID) as Counts,  Month(Reserves.Departure_Date) as Month From Reserves Join Reservation on Reservation.ReservationID = Reserves.ReservationID WHERE Reservation.IsCancelled = 0 and Month(Reserves.Departure_Date) = (Month(Now()) - 1) Group By Reserves.Train_Number, Month Order By Month Asc, Counts desc Limit 3) UNION ALL (Select MONTHNAME(STR_TO_DATE(Month(Reserves.Departure_Date), '%m')) as Months, Reserves.Train_Number, COUNT(DISTINCT Reserves.ReservationID, Reserves.ReservationID) as Counts,  Month(Reserves.Departure_Date) as Month From Reserves Join Reservation on Reservation.ReservationID = Reserves.ReservationID WHERE Reservation.IsCancelled = 0 and Month(Reserves.Departure_Date) = (Month(Now()) - 2) Group By Reserves.Train_Number, Month Order By Month Asc, Counts desc Limit 3) Order By Month Asc, Counts desc</w:t>
       </w:r>
     </w:p>
     <w:p/>
@@ -1068,6 +1665,232 @@
     </w:lvl>
   </w:abstractNum>
   <w:abstractNum w:abstractNumId="1">
+    <w:nsid w:val="0D3B37DF"/>
+    <w:multiLevelType w:val="hybridMultilevel"/>
+    <w:tmpl w:val="327E69A8"/>
+    <w:lvl w:ilvl="0" w:tplc="04090001">
+      <w:start w:val="1"/>
+      <w:numFmt w:val="bullet"/>
+      <w:lvlText w:val=""/>
+      <w:lvlJc w:val="left"/>
+      <w:pPr>
+        <w:ind w:left="720" w:hanging="360"/>
+      </w:pPr>
+      <w:rPr>
+        <w:rFonts w:ascii="Symbol" w:hAnsi="Symbol" w:hint="default"/>
+      </w:rPr>
+    </w:lvl>
+    <w:lvl w:ilvl="1" w:tplc="04090003" w:tentative="1">
+      <w:start w:val="1"/>
+      <w:numFmt w:val="bullet"/>
+      <w:lvlText w:val="o"/>
+      <w:lvlJc w:val="left"/>
+      <w:pPr>
+        <w:ind w:left="1440" w:hanging="360"/>
+      </w:pPr>
+      <w:rPr>
+        <w:rFonts w:ascii="Courier New" w:hAnsi="Courier New" w:hint="default"/>
+      </w:rPr>
+    </w:lvl>
+    <w:lvl w:ilvl="2" w:tplc="04090005" w:tentative="1">
+      <w:start w:val="1"/>
+      <w:numFmt w:val="bullet"/>
+      <w:lvlText w:val=""/>
+      <w:lvlJc w:val="left"/>
+      <w:pPr>
+        <w:ind w:left="2160" w:hanging="360"/>
+      </w:pPr>
+      <w:rPr>
+        <w:rFonts w:ascii="Wingdings" w:hAnsi="Wingdings" w:hint="default"/>
+      </w:rPr>
+    </w:lvl>
+    <w:lvl w:ilvl="3" w:tplc="04090001" w:tentative="1">
+      <w:start w:val="1"/>
+      <w:numFmt w:val="bullet"/>
+      <w:lvlText w:val=""/>
+      <w:lvlJc w:val="left"/>
+      <w:pPr>
+        <w:ind w:left="2880" w:hanging="360"/>
+      </w:pPr>
+      <w:rPr>
+        <w:rFonts w:ascii="Symbol" w:hAnsi="Symbol" w:hint="default"/>
+      </w:rPr>
+    </w:lvl>
+    <w:lvl w:ilvl="4" w:tplc="04090003" w:tentative="1">
+      <w:start w:val="1"/>
+      <w:numFmt w:val="bullet"/>
+      <w:lvlText w:val="o"/>
+      <w:lvlJc w:val="left"/>
+      <w:pPr>
+        <w:ind w:left="3600" w:hanging="360"/>
+      </w:pPr>
+      <w:rPr>
+        <w:rFonts w:ascii="Courier New" w:hAnsi="Courier New" w:hint="default"/>
+      </w:rPr>
+    </w:lvl>
+    <w:lvl w:ilvl="5" w:tplc="04090005" w:tentative="1">
+      <w:start w:val="1"/>
+      <w:numFmt w:val="bullet"/>
+      <w:lvlText w:val=""/>
+      <w:lvlJc w:val="left"/>
+      <w:pPr>
+        <w:ind w:left="4320" w:hanging="360"/>
+      </w:pPr>
+      <w:rPr>
+        <w:rFonts w:ascii="Wingdings" w:hAnsi="Wingdings" w:hint="default"/>
+      </w:rPr>
+    </w:lvl>
+    <w:lvl w:ilvl="6" w:tplc="04090001" w:tentative="1">
+      <w:start w:val="1"/>
+      <w:numFmt w:val="bullet"/>
+      <w:lvlText w:val=""/>
+      <w:lvlJc w:val="left"/>
+      <w:pPr>
+        <w:ind w:left="5040" w:hanging="360"/>
+      </w:pPr>
+      <w:rPr>
+        <w:rFonts w:ascii="Symbol" w:hAnsi="Symbol" w:hint="default"/>
+      </w:rPr>
+    </w:lvl>
+    <w:lvl w:ilvl="7" w:tplc="04090003" w:tentative="1">
+      <w:start w:val="1"/>
+      <w:numFmt w:val="bullet"/>
+      <w:lvlText w:val="o"/>
+      <w:lvlJc w:val="left"/>
+      <w:pPr>
+        <w:ind w:left="5760" w:hanging="360"/>
+      </w:pPr>
+      <w:rPr>
+        <w:rFonts w:ascii="Courier New" w:hAnsi="Courier New" w:hint="default"/>
+      </w:rPr>
+    </w:lvl>
+    <w:lvl w:ilvl="8" w:tplc="04090005" w:tentative="1">
+      <w:start w:val="1"/>
+      <w:numFmt w:val="bullet"/>
+      <w:lvlText w:val=""/>
+      <w:lvlJc w:val="left"/>
+      <w:pPr>
+        <w:ind w:left="6480" w:hanging="360"/>
+      </w:pPr>
+      <w:rPr>
+        <w:rFonts w:ascii="Wingdings" w:hAnsi="Wingdings" w:hint="default"/>
+      </w:rPr>
+    </w:lvl>
+  </w:abstractNum>
+  <w:abstractNum w:abstractNumId="2">
+    <w:nsid w:val="22C51BAA"/>
+    <w:multiLevelType w:val="hybridMultilevel"/>
+    <w:tmpl w:val="DAD26770"/>
+    <w:lvl w:ilvl="0" w:tplc="04090001">
+      <w:start w:val="1"/>
+      <w:numFmt w:val="bullet"/>
+      <w:lvlText w:val=""/>
+      <w:lvlJc w:val="left"/>
+      <w:pPr>
+        <w:ind w:left="720" w:hanging="360"/>
+      </w:pPr>
+      <w:rPr>
+        <w:rFonts w:ascii="Symbol" w:hAnsi="Symbol" w:hint="default"/>
+      </w:rPr>
+    </w:lvl>
+    <w:lvl w:ilvl="1" w:tplc="04090003" w:tentative="1">
+      <w:start w:val="1"/>
+      <w:numFmt w:val="bullet"/>
+      <w:lvlText w:val="o"/>
+      <w:lvlJc w:val="left"/>
+      <w:pPr>
+        <w:ind w:left="1440" w:hanging="360"/>
+      </w:pPr>
+      <w:rPr>
+        <w:rFonts w:ascii="Courier New" w:hAnsi="Courier New" w:hint="default"/>
+      </w:rPr>
+    </w:lvl>
+    <w:lvl w:ilvl="2" w:tplc="04090005" w:tentative="1">
+      <w:start w:val="1"/>
+      <w:numFmt w:val="bullet"/>
+      <w:lvlText w:val=""/>
+      <w:lvlJc w:val="left"/>
+      <w:pPr>
+        <w:ind w:left="2160" w:hanging="360"/>
+      </w:pPr>
+      <w:rPr>
+        <w:rFonts w:ascii="Wingdings" w:hAnsi="Wingdings" w:hint="default"/>
+      </w:rPr>
+    </w:lvl>
+    <w:lvl w:ilvl="3" w:tplc="04090001" w:tentative="1">
+      <w:start w:val="1"/>
+      <w:numFmt w:val="bullet"/>
+      <w:lvlText w:val=""/>
+      <w:lvlJc w:val="left"/>
+      <w:pPr>
+        <w:ind w:left="2880" w:hanging="360"/>
+      </w:pPr>
+      <w:rPr>
+        <w:rFonts w:ascii="Symbol" w:hAnsi="Symbol" w:hint="default"/>
+      </w:rPr>
+    </w:lvl>
+    <w:lvl w:ilvl="4" w:tplc="04090003" w:tentative="1">
+      <w:start w:val="1"/>
+      <w:numFmt w:val="bullet"/>
+      <w:lvlText w:val="o"/>
+      <w:lvlJc w:val="left"/>
+      <w:pPr>
+        <w:ind w:left="3600" w:hanging="360"/>
+      </w:pPr>
+      <w:rPr>
+        <w:rFonts w:ascii="Courier New" w:hAnsi="Courier New" w:hint="default"/>
+      </w:rPr>
+    </w:lvl>
+    <w:lvl w:ilvl="5" w:tplc="04090005" w:tentative="1">
+      <w:start w:val="1"/>
+      <w:numFmt w:val="bullet"/>
+      <w:lvlText w:val=""/>
+      <w:lvlJc w:val="left"/>
+      <w:pPr>
+        <w:ind w:left="4320" w:hanging="360"/>
+      </w:pPr>
+      <w:rPr>
+        <w:rFonts w:ascii="Wingdings" w:hAnsi="Wingdings" w:hint="default"/>
+      </w:rPr>
+    </w:lvl>
+    <w:lvl w:ilvl="6" w:tplc="04090001" w:tentative="1">
+      <w:start w:val="1"/>
+      <w:numFmt w:val="bullet"/>
+      <w:lvlText w:val=""/>
+      <w:lvlJc w:val="left"/>
+      <w:pPr>
+        <w:ind w:left="5040" w:hanging="360"/>
+      </w:pPr>
+      <w:rPr>
+        <w:rFonts w:ascii="Symbol" w:hAnsi="Symbol" w:hint="default"/>
+      </w:rPr>
+    </w:lvl>
+    <w:lvl w:ilvl="7" w:tplc="04090003" w:tentative="1">
+      <w:start w:val="1"/>
+      <w:numFmt w:val="bullet"/>
+      <w:lvlText w:val="o"/>
+      <w:lvlJc w:val="left"/>
+      <w:pPr>
+        <w:ind w:left="5760" w:hanging="360"/>
+      </w:pPr>
+      <w:rPr>
+        <w:rFonts w:ascii="Courier New" w:hAnsi="Courier New" w:hint="default"/>
+      </w:rPr>
+    </w:lvl>
+    <w:lvl w:ilvl="8" w:tplc="04090005" w:tentative="1">
+      <w:start w:val="1"/>
+      <w:numFmt w:val="bullet"/>
+      <w:lvlText w:val=""/>
+      <w:lvlJc w:val="left"/>
+      <w:pPr>
+        <w:ind w:left="6480" w:hanging="360"/>
+      </w:pPr>
+      <w:rPr>
+        <w:rFonts w:ascii="Wingdings" w:hAnsi="Wingdings" w:hint="default"/>
+      </w:rPr>
+    </w:lvl>
+  </w:abstractNum>
+  <w:abstractNum w:abstractNumId="3">
     <w:nsid w:val="3D9B1B3B"/>
     <w:multiLevelType w:val="hybridMultilevel"/>
     <w:tmpl w:val="BB5C4F68"/>
@@ -1180,7 +2003,7 @@
       </w:rPr>
     </w:lvl>
   </w:abstractNum>
-  <w:abstractNum w:abstractNumId="2">
+  <w:abstractNum w:abstractNumId="4">
     <w:nsid w:val="484A7257"/>
     <w:multiLevelType w:val="hybridMultilevel"/>
     <w:tmpl w:val="A39283C0"/>
@@ -1293,7 +2116,7 @@
       </w:rPr>
     </w:lvl>
   </w:abstractNum>
-  <w:abstractNum w:abstractNumId="3">
+  <w:abstractNum w:abstractNumId="5">
     <w:nsid w:val="4A5B44D2"/>
     <w:multiLevelType w:val="hybridMultilevel"/>
     <w:tmpl w:val="FDB6C220"/>
@@ -1406,7 +2229,120 @@
       </w:rPr>
     </w:lvl>
   </w:abstractNum>
-  <w:abstractNum w:abstractNumId="4">
+  <w:abstractNum w:abstractNumId="6">
+    <w:nsid w:val="584808C0"/>
+    <w:multiLevelType w:val="hybridMultilevel"/>
+    <w:tmpl w:val="A7B4363A"/>
+    <w:lvl w:ilvl="0" w:tplc="04090001">
+      <w:start w:val="1"/>
+      <w:numFmt w:val="bullet"/>
+      <w:lvlText w:val=""/>
+      <w:lvlJc w:val="left"/>
+      <w:pPr>
+        <w:ind w:left="720" w:hanging="360"/>
+      </w:pPr>
+      <w:rPr>
+        <w:rFonts w:ascii="Symbol" w:hAnsi="Symbol" w:hint="default"/>
+      </w:rPr>
+    </w:lvl>
+    <w:lvl w:ilvl="1" w:tplc="04090003" w:tentative="1">
+      <w:start w:val="1"/>
+      <w:numFmt w:val="bullet"/>
+      <w:lvlText w:val="o"/>
+      <w:lvlJc w:val="left"/>
+      <w:pPr>
+        <w:ind w:left="1440" w:hanging="360"/>
+      </w:pPr>
+      <w:rPr>
+        <w:rFonts w:ascii="Courier New" w:hAnsi="Courier New" w:hint="default"/>
+      </w:rPr>
+    </w:lvl>
+    <w:lvl w:ilvl="2" w:tplc="04090005" w:tentative="1">
+      <w:start w:val="1"/>
+      <w:numFmt w:val="bullet"/>
+      <w:lvlText w:val=""/>
+      <w:lvlJc w:val="left"/>
+      <w:pPr>
+        <w:ind w:left="2160" w:hanging="360"/>
+      </w:pPr>
+      <w:rPr>
+        <w:rFonts w:ascii="Wingdings" w:hAnsi="Wingdings" w:hint="default"/>
+      </w:rPr>
+    </w:lvl>
+    <w:lvl w:ilvl="3" w:tplc="04090001" w:tentative="1">
+      <w:start w:val="1"/>
+      <w:numFmt w:val="bullet"/>
+      <w:lvlText w:val=""/>
+      <w:lvlJc w:val="left"/>
+      <w:pPr>
+        <w:ind w:left="2880" w:hanging="360"/>
+      </w:pPr>
+      <w:rPr>
+        <w:rFonts w:ascii="Symbol" w:hAnsi="Symbol" w:hint="default"/>
+      </w:rPr>
+    </w:lvl>
+    <w:lvl w:ilvl="4" w:tplc="04090003" w:tentative="1">
+      <w:start w:val="1"/>
+      <w:numFmt w:val="bullet"/>
+      <w:lvlText w:val="o"/>
+      <w:lvlJc w:val="left"/>
+      <w:pPr>
+        <w:ind w:left="3600" w:hanging="360"/>
+      </w:pPr>
+      <w:rPr>
+        <w:rFonts w:ascii="Courier New" w:hAnsi="Courier New" w:hint="default"/>
+      </w:rPr>
+    </w:lvl>
+    <w:lvl w:ilvl="5" w:tplc="04090005" w:tentative="1">
+      <w:start w:val="1"/>
+      <w:numFmt w:val="bullet"/>
+      <w:lvlText w:val=""/>
+      <w:lvlJc w:val="left"/>
+      <w:pPr>
+        <w:ind w:left="4320" w:hanging="360"/>
+      </w:pPr>
+      <w:rPr>
+        <w:rFonts w:ascii="Wingdings" w:hAnsi="Wingdings" w:hint="default"/>
+      </w:rPr>
+    </w:lvl>
+    <w:lvl w:ilvl="6" w:tplc="04090001" w:tentative="1">
+      <w:start w:val="1"/>
+      <w:numFmt w:val="bullet"/>
+      <w:lvlText w:val=""/>
+      <w:lvlJc w:val="left"/>
+      <w:pPr>
+        <w:ind w:left="5040" w:hanging="360"/>
+      </w:pPr>
+      <w:rPr>
+        <w:rFonts w:ascii="Symbol" w:hAnsi="Symbol" w:hint="default"/>
+      </w:rPr>
+    </w:lvl>
+    <w:lvl w:ilvl="7" w:tplc="04090003" w:tentative="1">
+      <w:start w:val="1"/>
+      <w:numFmt w:val="bullet"/>
+      <w:lvlText w:val="o"/>
+      <w:lvlJc w:val="left"/>
+      <w:pPr>
+        <w:ind w:left="5760" w:hanging="360"/>
+      </w:pPr>
+      <w:rPr>
+        <w:rFonts w:ascii="Courier New" w:hAnsi="Courier New" w:hint="default"/>
+      </w:rPr>
+    </w:lvl>
+    <w:lvl w:ilvl="8" w:tplc="04090005" w:tentative="1">
+      <w:start w:val="1"/>
+      <w:numFmt w:val="bullet"/>
+      <w:lvlText w:val=""/>
+      <w:lvlJc w:val="left"/>
+      <w:pPr>
+        <w:ind w:left="6480" w:hanging="360"/>
+      </w:pPr>
+      <w:rPr>
+        <w:rFonts w:ascii="Wingdings" w:hAnsi="Wingdings" w:hint="default"/>
+      </w:rPr>
+    </w:lvl>
+  </w:abstractNum>
+  <w:abstractNum w:abstractNumId="7">
     <w:nsid w:val="59613533"/>
     <w:multiLevelType w:val="hybridMultilevel"/>
     <w:tmpl w:val="A29EEEF4"/>
@@ -1519,7 +2455,120 @@
       </w:rPr>
     </w:lvl>
   </w:abstractNum>
-  <w:abstractNum w:abstractNumId="5">
+  <w:abstractNum w:abstractNumId="8">
+    <w:nsid w:val="72FA2287"/>
+    <w:multiLevelType w:val="hybridMultilevel"/>
+    <w:tmpl w:val="B920732E"/>
+    <w:lvl w:ilvl="0" w:tplc="04090001">
+      <w:start w:val="1"/>
+      <w:numFmt w:val="bullet"/>
+      <w:lvlText w:val=""/>
+      <w:lvlJc w:val="left"/>
+      <w:pPr>
+        <w:ind w:left="720" w:hanging="360"/>
+      </w:pPr>
+      <w:rPr>
+        <w:rFonts w:ascii="Symbol" w:hAnsi="Symbol" w:hint="default"/>
+      </w:rPr>
+    </w:lvl>
+    <w:lvl w:ilvl="1" w:tplc="04090003" w:tentative="1">
+      <w:start w:val="1"/>
+      <w:numFmt w:val="bullet"/>
+      <w:lvlText w:val="o"/>
+      <w:lvlJc w:val="left"/>
+      <w:pPr>
+        <w:ind w:left="1440" w:hanging="360"/>
+      </w:pPr>
+      <w:rPr>
+        <w:rFonts w:ascii="Courier New" w:hAnsi="Courier New" w:hint="default"/>
+      </w:rPr>
+    </w:lvl>
+    <w:lvl w:ilvl="2" w:tplc="04090005" w:tentative="1">
+      <w:start w:val="1"/>
+      <w:numFmt w:val="bullet"/>
+      <w:lvlText w:val=""/>
+      <w:lvlJc w:val="left"/>
+      <w:pPr>
+        <w:ind w:left="2160" w:hanging="360"/>
+      </w:pPr>
+      <w:rPr>
+        <w:rFonts w:ascii="Wingdings" w:hAnsi="Wingdings" w:hint="default"/>
+      </w:rPr>
+    </w:lvl>
+    <w:lvl w:ilvl="3" w:tplc="04090001" w:tentative="1">
+      <w:start w:val="1"/>
+      <w:numFmt w:val="bullet"/>
+      <w:lvlText w:val=""/>
+      <w:lvlJc w:val="left"/>
+      <w:pPr>
+        <w:ind w:left="2880" w:hanging="360"/>
+      </w:pPr>
+      <w:rPr>
+        <w:rFonts w:ascii="Symbol" w:hAnsi="Symbol" w:hint="default"/>
+      </w:rPr>
+    </w:lvl>
+    <w:lvl w:ilvl="4" w:tplc="04090003" w:tentative="1">
+      <w:start w:val="1"/>
+      <w:numFmt w:val="bullet"/>
+      <w:lvlText w:val="o"/>
+      <w:lvlJc w:val="left"/>
+      <w:pPr>
+        <w:ind w:left="3600" w:hanging="360"/>
+      </w:pPr>
+      <w:rPr>
+        <w:rFonts w:ascii="Courier New" w:hAnsi="Courier New" w:hint="default"/>
+      </w:rPr>
+    </w:lvl>
+    <w:lvl w:ilvl="5" w:tplc="04090005" w:tentative="1">
+      <w:start w:val="1"/>
+      <w:numFmt w:val="bullet"/>
+      <w:lvlText w:val=""/>
+      <w:lvlJc w:val="left"/>
+      <w:pPr>
+        <w:ind w:left="4320" w:hanging="360"/>
+      </w:pPr>
+      <w:rPr>
+        <w:rFonts w:ascii="Wingdings" w:hAnsi="Wingdings" w:hint="default"/>
+      </w:rPr>
+    </w:lvl>
+    <w:lvl w:ilvl="6" w:tplc="04090001" w:tentative="1">
+      <w:start w:val="1"/>
+      <w:numFmt w:val="bullet"/>
+      <w:lvlText w:val=""/>
+      <w:lvlJc w:val="left"/>
+      <w:pPr>
+        <w:ind w:left="5040" w:hanging="360"/>
+      </w:pPr>
+      <w:rPr>
+        <w:rFonts w:ascii="Symbol" w:hAnsi="Symbol" w:hint="default"/>
+      </w:rPr>
+    </w:lvl>
+    <w:lvl w:ilvl="7" w:tplc="04090003" w:tentative="1">
+      <w:start w:val="1"/>
+      <w:numFmt w:val="bullet"/>
+      <w:lvlText w:val="o"/>
+      <w:lvlJc w:val="left"/>
+      <w:pPr>
+        <w:ind w:left="5760" w:hanging="360"/>
+      </w:pPr>
+      <w:rPr>
+        <w:rFonts w:ascii="Courier New" w:hAnsi="Courier New" w:hint="default"/>
+      </w:rPr>
+    </w:lvl>
+    <w:lvl w:ilvl="8" w:tplc="04090005" w:tentative="1">
+      <w:start w:val="1"/>
+      <w:numFmt w:val="bullet"/>
+      <w:lvlText w:val=""/>
+      <w:lvlJc w:val="left"/>
+      <w:pPr>
+        <w:ind w:left="6480" w:hanging="360"/>
+      </w:pPr>
+      <w:rPr>
+        <w:rFonts w:ascii="Wingdings" w:hAnsi="Wingdings" w:hint="default"/>
+      </w:rPr>
+    </w:lvl>
+  </w:abstractNum>
+  <w:abstractNum w:abstractNumId="9">
     <w:nsid w:val="7B04298C"/>
     <w:multiLevelType w:val="hybridMultilevel"/>
     <w:tmpl w:val="FE72DF1C"/>
@@ -1632,7 +2681,7 @@
       </w:rPr>
     </w:lvl>
   </w:abstractNum>
-  <w:abstractNum w:abstractNumId="6">
+  <w:abstractNum w:abstractNumId="10">
     <w:nsid w:val="7BDB4A4A"/>
     <w:multiLevelType w:val="hybridMultilevel"/>
     <w:tmpl w:val="5C9AF218"/>
@@ -1746,24 +2795,36 @@
     </w:lvl>
   </w:abstractNum>
   <w:num w:numId="1">
-    <w:abstractNumId w:val="3"/>
+    <w:abstractNumId w:val="5"/>
   </w:num>
   <w:num w:numId="2">
-    <w:abstractNumId w:val="6"/>
+    <w:abstractNumId w:val="10"/>
   </w:num>
   <w:num w:numId="3">
-    <w:abstractNumId w:val="5"/>
+    <w:abstractNumId w:val="9"/>
   </w:num>
   <w:num w:numId="4">
-    <w:abstractNumId w:val="1"/>
+    <w:abstractNumId w:val="3"/>
   </w:num>
   <w:num w:numId="5">
     <w:abstractNumId w:val="0"/>
   </w:num>
   <w:num w:numId="6">
+    <w:abstractNumId w:val="7"/>
+  </w:num>
+  <w:num w:numId="7">
     <w:abstractNumId w:val="4"/>
   </w:num>
-  <w:num w:numId="7">
+  <w:num w:numId="8">
+    <w:abstractNumId w:val="1"/>
+  </w:num>
+  <w:num w:numId="9">
+    <w:abstractNumId w:val="8"/>
+  </w:num>
+  <w:num w:numId="10">
+    <w:abstractNumId w:val="6"/>
+  </w:num>
+  <w:num w:numId="11">
     <w:abstractNumId w:val="2"/>
   </w:num>
 </w:numbering>

</xml_diff>